<commit_message>
PUNTO 1 DE TP3 A CHEQUEAR
</commit_message>
<xml_diff>
--- a/TP3/PUNTO 1-TP3.docx
+++ b/TP3/PUNTO 1-TP3.docx
@@ -48,11 +48,48 @@
           <w:rFonts w:ascii="Times New Roman" w:hAnsi="Times New Roman" w:cs="Times New Roman"/>
         </w:rPr>
       </w:pPr>
-      <w:r>
-        <w:rPr>
-          <w:rFonts w:ascii="Times New Roman" w:hAnsi="Times New Roman" w:cs="Times New Roman"/>
-        </w:rPr>
-        <w:t>Funcion buscarElemento(A,valor,ind</w:t>
+      <w:proofErr w:type="spellStart"/>
+      <w:r>
+        <w:rPr>
+          <w:rFonts w:ascii="Times New Roman" w:hAnsi="Times New Roman" w:cs="Times New Roman"/>
+        </w:rPr>
+        <w:t>Funcion</w:t>
+      </w:r>
+      <w:proofErr w:type="spellEnd"/>
+      <w:r>
+        <w:rPr>
+          <w:rFonts w:ascii="Times New Roman" w:hAnsi="Times New Roman" w:cs="Times New Roman"/>
+        </w:rPr>
+        <w:t xml:space="preserve"> </w:t>
+      </w:r>
+      <w:proofErr w:type="spellStart"/>
+      <w:r>
+        <w:rPr>
+          <w:rFonts w:ascii="Times New Roman" w:hAnsi="Times New Roman" w:cs="Times New Roman"/>
+        </w:rPr>
+        <w:t>buscarElemento</w:t>
+      </w:r>
+      <w:proofErr w:type="spellEnd"/>
+      <w:r>
+        <w:rPr>
+          <w:rFonts w:ascii="Times New Roman" w:hAnsi="Times New Roman" w:cs="Times New Roman"/>
+        </w:rPr>
+        <w:t>(</w:t>
+      </w:r>
+      <w:proofErr w:type="spellStart"/>
+      <w:proofErr w:type="gramStart"/>
+      <w:r>
+        <w:rPr>
+          <w:rFonts w:ascii="Times New Roman" w:hAnsi="Times New Roman" w:cs="Times New Roman"/>
+        </w:rPr>
+        <w:t>A,valor</w:t>
+      </w:r>
+      <w:proofErr w:type="gramEnd"/>
+      <w:r>
+        <w:rPr>
+          <w:rFonts w:ascii="Times New Roman" w:hAnsi="Times New Roman" w:cs="Times New Roman"/>
+        </w:rPr>
+        <w:t>,ind</w:t>
       </w:r>
       <w:r>
         <w:rPr>
@@ -60,6 +97,7 @@
         </w:rPr>
         <w:t>,tamaño</w:t>
       </w:r>
+      <w:proofErr w:type="spellEnd"/>
       <w:r>
         <w:rPr>
           <w:rFonts w:ascii="Times New Roman" w:hAnsi="Times New Roman" w:cs="Times New Roman"/>
@@ -79,11 +117,19 @@
         </w:rPr>
         <w:t xml:space="preserve">SI </w:t>
       </w:r>
-      <w:r>
-        <w:rPr>
-          <w:rFonts w:ascii="Times New Roman" w:hAnsi="Times New Roman" w:cs="Times New Roman"/>
-        </w:rPr>
-        <w:t>ind&gt;tamaño</w:t>
+      <w:proofErr w:type="spellStart"/>
+      <w:r>
+        <w:rPr>
+          <w:rFonts w:ascii="Times New Roman" w:hAnsi="Times New Roman" w:cs="Times New Roman"/>
+        </w:rPr>
+        <w:t>ind</w:t>
+      </w:r>
+      <w:proofErr w:type="spellEnd"/>
+      <w:r>
+        <w:rPr>
+          <w:rFonts w:ascii="Times New Roman" w:hAnsi="Times New Roman" w:cs="Times New Roman"/>
+        </w:rPr>
+        <w:t>&gt;tamaño</w:t>
       </w:r>
       <w:r>
         <w:rPr>
@@ -142,7 +188,21 @@
           <w:rFonts w:ascii="Times New Roman" w:hAnsi="Times New Roman" w:cs="Times New Roman"/>
         </w:rPr>
         <w:tab/>
-        <w:t>SI A[ind]=valor</w:t>
+        <w:t>SI A[</w:t>
+      </w:r>
+      <w:proofErr w:type="spellStart"/>
+      <w:r>
+        <w:rPr>
+          <w:rFonts w:ascii="Times New Roman" w:hAnsi="Times New Roman" w:cs="Times New Roman"/>
+        </w:rPr>
+        <w:t>ind</w:t>
+      </w:r>
+      <w:proofErr w:type="spellEnd"/>
+      <w:r>
+        <w:rPr>
+          <w:rFonts w:ascii="Times New Roman" w:hAnsi="Times New Roman" w:cs="Times New Roman"/>
+        </w:rPr>
+        <w:t>]=valor</w:t>
       </w:r>
     </w:p>
     <w:p>
@@ -162,7 +222,21 @@
           <w:rFonts w:ascii="Times New Roman" w:hAnsi="Times New Roman" w:cs="Times New Roman"/>
         </w:rPr>
         <w:tab/>
-        <w:t>retorna ind;</w:t>
+        <w:t xml:space="preserve">retorna </w:t>
+      </w:r>
+      <w:proofErr w:type="spellStart"/>
+      <w:r>
+        <w:rPr>
+          <w:rFonts w:ascii="Times New Roman" w:hAnsi="Times New Roman" w:cs="Times New Roman"/>
+        </w:rPr>
+        <w:t>ind</w:t>
+      </w:r>
+      <w:proofErr w:type="spellEnd"/>
+      <w:r>
+        <w:rPr>
+          <w:rFonts w:ascii="Times New Roman" w:hAnsi="Times New Roman" w:cs="Times New Roman"/>
+        </w:rPr>
+        <w:t>;</w:t>
       </w:r>
     </w:p>
     <w:p>
@@ -197,6 +271,7 @@
         </w:rPr>
         <w:tab/>
       </w:r>
+      <w:proofErr w:type="spellStart"/>
       <w:r>
         <w:rPr>
           <w:rFonts w:ascii="Times New Roman" w:hAnsi="Times New Roman" w:cs="Times New Roman"/>
@@ -207,7 +282,20 @@
         <w:rPr>
           <w:rFonts w:ascii="Times New Roman" w:hAnsi="Times New Roman" w:cs="Times New Roman"/>
         </w:rPr>
-        <w:t>nd=ind+1</w:t>
+        <w:t>nd</w:t>
+      </w:r>
+      <w:proofErr w:type="spellEnd"/>
+      <w:r>
+        <w:rPr>
+          <w:rFonts w:ascii="Times New Roman" w:hAnsi="Times New Roman" w:cs="Times New Roman"/>
+        </w:rPr>
+        <w:t>=ind+1</w:t>
+      </w:r>
+      <w:r>
+        <w:rPr>
+          <w:rFonts w:ascii="Times New Roman" w:hAnsi="Times New Roman" w:cs="Times New Roman"/>
+        </w:rPr>
+        <w:t>;</w:t>
       </w:r>
     </w:p>
     <w:p>
@@ -227,7 +315,42 @@
           <w:rFonts w:ascii="Times New Roman" w:hAnsi="Times New Roman" w:cs="Times New Roman"/>
         </w:rPr>
         <w:tab/>
-        <w:t>buscarElemento(A,valor,ind);</w:t>
+      </w:r>
+      <w:proofErr w:type="spellStart"/>
+      <w:r>
+        <w:rPr>
+          <w:rFonts w:ascii="Times New Roman" w:hAnsi="Times New Roman" w:cs="Times New Roman"/>
+        </w:rPr>
+        <w:t>buscarElemento</w:t>
+      </w:r>
+      <w:proofErr w:type="spellEnd"/>
+      <w:r>
+        <w:rPr>
+          <w:rFonts w:ascii="Times New Roman" w:hAnsi="Times New Roman" w:cs="Times New Roman"/>
+        </w:rPr>
+        <w:t>(</w:t>
+      </w:r>
+      <w:proofErr w:type="spellStart"/>
+      <w:proofErr w:type="gramStart"/>
+      <w:r>
+        <w:rPr>
+          <w:rFonts w:ascii="Times New Roman" w:hAnsi="Times New Roman" w:cs="Times New Roman"/>
+        </w:rPr>
+        <w:t>A,valor</w:t>
+      </w:r>
+      <w:proofErr w:type="gramEnd"/>
+      <w:r>
+        <w:rPr>
+          <w:rFonts w:ascii="Times New Roman" w:hAnsi="Times New Roman" w:cs="Times New Roman"/>
+        </w:rPr>
+        <w:t>,ind</w:t>
+      </w:r>
+      <w:proofErr w:type="spellEnd"/>
+      <w:r>
+        <w:rPr>
+          <w:rFonts w:ascii="Times New Roman" w:hAnsi="Times New Roman" w:cs="Times New Roman"/>
+        </w:rPr>
+        <w:t>);</w:t>
       </w:r>
     </w:p>
     <w:p>
@@ -252,14 +375,15 @@
         <w:rPr>
           <w:rFonts w:ascii="Times New Roman" w:hAnsi="Times New Roman" w:cs="Times New Roman"/>
         </w:rPr>
-        <w:t>retorna ind</w:t>
-      </w:r>
-      <w:r>
-        <w:rPr>
-          <w:rFonts w:ascii="Times New Roman" w:hAnsi="Times New Roman" w:cs="Times New Roman"/>
-        </w:rPr>
-        <w:t>;</w:t>
-      </w:r>
+        <w:t>retorna -1;</w:t>
+      </w:r>
+    </w:p>
+    <w:p>
+      <w:pPr>
+        <w:rPr>
+          <w:rFonts w:ascii="Times New Roman" w:hAnsi="Times New Roman" w:cs="Times New Roman"/>
+        </w:rPr>
+      </w:pPr>
     </w:p>
     <w:p>
       <w:pPr>

</xml_diff>